<commit_message>
cambios a mis documentos
</commit_message>
<xml_diff>
--- a/reports/Call 2/Consent Form About Call 1 Material.docx
+++ b/reports/Call 2/Consent Form About Call 1 Material.docx
@@ -98,7 +98,87 @@
           <w:sz w:val="48"/>
           <w:szCs w:val="48"/>
         </w:rPr>
-        <w:t xml:space="preserve">  Consent Form About Call 1 Material</w:t>
+        <w:t xml:space="preserve">  </w:t>
+      </w:r>
+      <w:proofErr w:type="spellStart"/>
+      <w:r>
+        <w:rPr>
+          <w:rFonts w:ascii="Arial Narrow" w:eastAsia="Arial Narrow" w:hAnsi="Arial Narrow" w:cs="Arial Narrow"/>
+          <w:b/>
+          <w:sz w:val="48"/>
+          <w:szCs w:val="48"/>
+        </w:rPr>
+        <w:t>Consent</w:t>
+      </w:r>
+      <w:proofErr w:type="spellEnd"/>
+      <w:r>
+        <w:rPr>
+          <w:rFonts w:ascii="Arial Narrow" w:eastAsia="Arial Narrow" w:hAnsi="Arial Narrow" w:cs="Arial Narrow"/>
+          <w:b/>
+          <w:sz w:val="48"/>
+          <w:szCs w:val="48"/>
+        </w:rPr>
+        <w:t xml:space="preserve"> </w:t>
+      </w:r>
+      <w:proofErr w:type="spellStart"/>
+      <w:r>
+        <w:rPr>
+          <w:rFonts w:ascii="Arial Narrow" w:eastAsia="Arial Narrow" w:hAnsi="Arial Narrow" w:cs="Arial Narrow"/>
+          <w:b/>
+          <w:sz w:val="48"/>
+          <w:szCs w:val="48"/>
+        </w:rPr>
+        <w:t>Form</w:t>
+      </w:r>
+      <w:proofErr w:type="spellEnd"/>
+      <w:r>
+        <w:rPr>
+          <w:rFonts w:ascii="Arial Narrow" w:eastAsia="Arial Narrow" w:hAnsi="Arial Narrow" w:cs="Arial Narrow"/>
+          <w:b/>
+          <w:sz w:val="48"/>
+          <w:szCs w:val="48"/>
+        </w:rPr>
+        <w:t xml:space="preserve"> </w:t>
+      </w:r>
+      <w:proofErr w:type="spellStart"/>
+      <w:r>
+        <w:rPr>
+          <w:rFonts w:ascii="Arial Narrow" w:eastAsia="Arial Narrow" w:hAnsi="Arial Narrow" w:cs="Arial Narrow"/>
+          <w:b/>
+          <w:sz w:val="48"/>
+          <w:szCs w:val="48"/>
+        </w:rPr>
+        <w:t>About</w:t>
+      </w:r>
+      <w:proofErr w:type="spellEnd"/>
+      <w:r>
+        <w:rPr>
+          <w:rFonts w:ascii="Arial Narrow" w:eastAsia="Arial Narrow" w:hAnsi="Arial Narrow" w:cs="Arial Narrow"/>
+          <w:b/>
+          <w:sz w:val="48"/>
+          <w:szCs w:val="48"/>
+        </w:rPr>
+        <w:t xml:space="preserve"> </w:t>
+      </w:r>
+      <w:proofErr w:type="spellStart"/>
+      <w:r>
+        <w:rPr>
+          <w:rFonts w:ascii="Arial Narrow" w:eastAsia="Arial Narrow" w:hAnsi="Arial Narrow" w:cs="Arial Narrow"/>
+          <w:b/>
+          <w:sz w:val="48"/>
+          <w:szCs w:val="48"/>
+        </w:rPr>
+        <w:t>Call</w:t>
+      </w:r>
+      <w:proofErr w:type="spellEnd"/>
+      <w:r>
+        <w:rPr>
+          <w:rFonts w:ascii="Arial Narrow" w:eastAsia="Arial Narrow" w:hAnsi="Arial Narrow" w:cs="Arial Narrow"/>
+          <w:b/>
+          <w:sz w:val="48"/>
+          <w:szCs w:val="48"/>
+        </w:rPr>
+        <w:t xml:space="preserve"> 1 Material</w:t>
       </w:r>
     </w:p>
     <w:p>
@@ -410,8 +490,8 @@
       </w:tblPr>
       <w:tblGrid>
         <w:gridCol w:w="3195"/>
-        <w:gridCol w:w="1483"/>
-        <w:gridCol w:w="3947"/>
+        <w:gridCol w:w="1845"/>
+        <w:gridCol w:w="3585"/>
       </w:tblGrid>
       <w:tr>
         <w:tc>
@@ -432,28 +512,22 @@
             </w:pPr>
             <w:r>
               <w:rPr>
-                <w:rFonts w:ascii="Arial Narrow" w:eastAsia="Arial Narrow" w:hAnsi="Arial Narrow" w:cs="Arial Narrow"/>
                 <w:b/>
-                <w:sz w:val="24"/>
-                <w:szCs w:val="24"/>
-              </w:rPr>
-              <w:t>Grupo:   C</w:t>
+                <w:bCs/>
+              </w:rPr>
+              <w:t>Grupo de prácticas:   C</w:t>
             </w:r>
             <w:r>
               <w:rPr>
-                <w:rFonts w:ascii="Arial Narrow" w:eastAsia="Arial Narrow" w:hAnsi="Arial Narrow" w:cs="Arial Narrow"/>
                 <w:b/>
-                <w:sz w:val="24"/>
-                <w:szCs w:val="24"/>
+                <w:bCs/>
               </w:rPr>
               <w:t>2</w:t>
             </w:r>
             <w:r>
               <w:rPr>
-                <w:rFonts w:ascii="Arial Narrow" w:eastAsia="Arial Narrow" w:hAnsi="Arial Narrow" w:cs="Arial Narrow"/>
                 <w:b/>
-                <w:sz w:val="24"/>
-                <w:szCs w:val="24"/>
+                <w:bCs/>
               </w:rPr>
               <w:t>.005</w:t>
             </w:r>
@@ -478,10 +552,7 @@
             </w:pPr>
             <w:r>
               <w:rPr>
-                <w:rFonts w:ascii="Arial Narrow" w:eastAsia="Arial Narrow" w:hAnsi="Arial Narrow" w:cs="Arial Narrow"/>
                 <w:b/>
-                <w:sz w:val="24"/>
-                <w:szCs w:val="24"/>
               </w:rPr>
               <w:t>Autores por orden alfabético</w:t>
             </w:r>
@@ -489,7 +560,7 @@
         </w:tc>
         <w:tc>
           <w:tcPr>
-            <w:tcW w:w="1483" w:type="dxa"/>
+            <w:tcW w:w="1845" w:type="dxa"/>
             <w:shd w:val="clear" w:color="auto" w:fill="D9D9D9"/>
           </w:tcPr>
           <w:p>
@@ -515,7 +586,7 @@
         </w:tc>
         <w:tc>
           <w:tcPr>
-            <w:tcW w:w="3947" w:type="dxa"/>
+            <w:tcW w:w="3585" w:type="dxa"/>
             <w:shd w:val="clear" w:color="auto" w:fill="D9D9D9"/>
           </w:tcPr>
           <w:p>
@@ -548,63 +619,26 @@
           <w:p>
             <w:pPr>
               <w:rPr>
-                <w:rFonts w:ascii="Arial Narrow" w:hAnsi="Arial Narrow"/>
                 <w:sz w:val="24"/>
                 <w:szCs w:val="24"/>
               </w:rPr>
             </w:pPr>
             <w:r>
-              <w:rPr>
-                <w:rFonts w:ascii="Arial Narrow" w:eastAsia="Arial Narrow" w:hAnsi="Arial Narrow" w:cs="Arial Narrow"/>
-                <w:sz w:val="24"/>
-                <w:szCs w:val="24"/>
-              </w:rPr>
-              <w:t xml:space="preserve">González Benito, Claudio - </w:t>
-            </w:r>
-            <w:hyperlink r:id="rId9" w:history="1">
-              <w:r>
-                <w:rPr>
-                  <w:rStyle w:val="Hipervnculo"/>
-                  <w:rFonts w:eastAsia="Arial Narrow"/>
-                </w:rPr>
-                <w:t>clagonben@alum.us.es</w:t>
-              </w:r>
-            </w:hyperlink>
-          </w:p>
-        </w:tc>
-        <w:tc>
-          <w:tcPr>
-            <w:tcW w:w="1483" w:type="dxa"/>
-          </w:tcPr>
-          <w:p>
-            <w:pPr>
-              <w:rPr>
-                <w:sz w:val="24"/>
-                <w:szCs w:val="24"/>
-              </w:rPr>
-            </w:pPr>
-            <w:r>
-              <w:rPr>
-                <w:rFonts w:ascii="Arial Narrow" w:eastAsia="Arial Narrow" w:hAnsi="Arial Narrow" w:cs="Arial Narrow"/>
-                <w:sz w:val="24"/>
-                <w:szCs w:val="24"/>
-              </w:rPr>
-              <w:t>Desarrollador</w:t>
+              <w:t>González Benito, Claudio – clagonben@alum.us.es</w:t>
             </w:r>
           </w:p>
         </w:tc>
         <w:tc>
           <w:tcPr>
-            <w:tcW w:w="3947" w:type="dxa"/>
+            <w:tcW w:w="1845" w:type="dxa"/>
           </w:tcPr>
           <w:p>
             <w:pPr>
-              <w:pStyle w:val="Normal1"/>
-              <w:ind w:firstLine="0"/>
               <w:rPr>
                 <w:rFonts w:ascii="Arial Narrow" w:eastAsia="Arial Narrow" w:hAnsi="Arial Narrow" w:cs="Arial Narrow"/>
                 <w:sz w:val="24"/>
                 <w:szCs w:val="24"/>
+                <w:lang w:val="en-US"/>
               </w:rPr>
             </w:pPr>
             <w:r>
@@ -612,8 +646,101 @@
                 <w:rFonts w:ascii="Arial Narrow" w:eastAsia="Arial Narrow" w:hAnsi="Arial Narrow" w:cs="Arial Narrow"/>
                 <w:sz w:val="24"/>
                 <w:szCs w:val="24"/>
-              </w:rPr>
-              <w:t>Persona encargada de implementar las funcionalidades del código asignadas por el PM.</w:t>
+                <w:lang w:val="en-US"/>
+              </w:rPr>
+              <w:t>Project Manager</w:t>
+            </w:r>
+          </w:p>
+          <w:p>
+            <w:pPr>
+              <w:rPr>
+                <w:rFonts w:ascii="Arial Narrow" w:eastAsia="Arial Narrow" w:hAnsi="Arial Narrow" w:cs="Arial Narrow"/>
+                <w:sz w:val="24"/>
+                <w:szCs w:val="24"/>
+                <w:lang w:val="en-US"/>
+              </w:rPr>
+            </w:pPr>
+            <w:r>
+              <w:rPr>
+                <w:rFonts w:ascii="Arial Narrow" w:eastAsia="Arial Narrow" w:hAnsi="Arial Narrow" w:cs="Arial Narrow"/>
+                <w:sz w:val="24"/>
+                <w:szCs w:val="24"/>
+                <w:lang w:val="en-US"/>
+              </w:rPr>
+              <w:t>Developer</w:t>
+            </w:r>
+          </w:p>
+          <w:p>
+            <w:pPr>
+              <w:rPr>
+                <w:sz w:val="24"/>
+                <w:szCs w:val="24"/>
+              </w:rPr>
+            </w:pPr>
+            <w:r>
+              <w:rPr>
+                <w:rFonts w:ascii="Arial Narrow" w:eastAsia="Arial Narrow" w:hAnsi="Arial Narrow" w:cs="Arial Narrow"/>
+                <w:sz w:val="24"/>
+                <w:szCs w:val="24"/>
+                <w:lang w:val="en-US"/>
+              </w:rPr>
+              <w:t>Tester</w:t>
+            </w:r>
+          </w:p>
+        </w:tc>
+        <w:tc>
+          <w:tcPr>
+            <w:tcW w:w="3585" w:type="dxa"/>
+          </w:tcPr>
+          <w:p>
+            <w:pPr>
+              <w:rPr>
+                <w:rFonts w:ascii="Arial Narrow" w:eastAsia="Arial Narrow" w:hAnsi="Arial Narrow" w:cs="Arial Narrow"/>
+                <w:sz w:val="24"/>
+                <w:szCs w:val="24"/>
+              </w:rPr>
+            </w:pPr>
+            <w:r>
+              <w:rPr>
+                <w:rFonts w:ascii="Arial Narrow" w:eastAsia="Arial Narrow" w:hAnsi="Arial Narrow" w:cs="Arial Narrow"/>
+                <w:sz w:val="24"/>
+                <w:szCs w:val="24"/>
+              </w:rPr>
+              <w:t>Persona encargada de tomar decisiones de diseño y vigilar el correcto desarrollo</w:t>
+            </w:r>
+          </w:p>
+          <w:p>
+            <w:pPr>
+              <w:rPr>
+                <w:rFonts w:ascii="Arial Narrow" w:eastAsia="Arial Narrow" w:hAnsi="Arial Narrow" w:cs="Arial Narrow"/>
+                <w:sz w:val="24"/>
+                <w:szCs w:val="24"/>
+              </w:rPr>
+            </w:pPr>
+            <w:r>
+              <w:rPr>
+                <w:rFonts w:ascii="Arial Narrow" w:eastAsia="Arial Narrow" w:hAnsi="Arial Narrow" w:cs="Arial Narrow"/>
+                <w:sz w:val="24"/>
+                <w:szCs w:val="24"/>
+              </w:rPr>
+              <w:t>Persona encargada de desarrollar el código.</w:t>
+            </w:r>
+          </w:p>
+          <w:p>
+            <w:pPr>
+              <w:rPr>
+                <w:rFonts w:ascii="Arial Narrow" w:eastAsia="Arial Narrow" w:hAnsi="Arial Narrow" w:cs="Arial Narrow"/>
+                <w:sz w:val="24"/>
+                <w:szCs w:val="24"/>
+              </w:rPr>
+            </w:pPr>
+            <w:r>
+              <w:rPr>
+                <w:rFonts w:ascii="Arial Narrow" w:eastAsia="Arial Narrow" w:hAnsi="Arial Narrow" w:cs="Arial Narrow"/>
+                <w:sz w:val="24"/>
+                <w:szCs w:val="24"/>
+              </w:rPr>
+              <w:t>Persona encargada de realizar pruebas sobre el código.</w:t>
             </w:r>
           </w:p>
         </w:tc>
@@ -631,24 +758,64 @@
                 <w:szCs w:val="24"/>
               </w:rPr>
             </w:pPr>
+            <w:r>
+              <w:t>Ramos Vargas, Alba – albramvar1@alum.us.es</w:t>
+            </w:r>
           </w:p>
         </w:tc>
         <w:tc>
           <w:tcPr>
-            <w:tcW w:w="1483" w:type="dxa"/>
+            <w:tcW w:w="1845" w:type="dxa"/>
           </w:tcPr>
           <w:p>
             <w:pPr>
               <w:rPr>
+                <w:rFonts w:ascii="Arial Narrow" w:eastAsia="Arial Narrow" w:hAnsi="Arial Narrow" w:cs="Arial Narrow"/>
                 <w:sz w:val="24"/>
                 <w:szCs w:val="24"/>
               </w:rPr>
             </w:pPr>
+            <w:r>
+              <w:rPr>
+                <w:rFonts w:ascii="Arial Narrow" w:eastAsia="Arial Narrow" w:hAnsi="Arial Narrow" w:cs="Arial Narrow"/>
+                <w:sz w:val="24"/>
+                <w:szCs w:val="24"/>
+              </w:rPr>
+              <w:t xml:space="preserve">Operador </w:t>
+            </w:r>
+            <w:proofErr w:type="spellStart"/>
+            <w:r>
+              <w:rPr>
+                <w:rFonts w:ascii="Arial Narrow" w:eastAsia="Arial Narrow" w:hAnsi="Arial Narrow" w:cs="Arial Narrow"/>
+                <w:sz w:val="24"/>
+                <w:szCs w:val="24"/>
+              </w:rPr>
+              <w:t>Developer</w:t>
+            </w:r>
+            <w:proofErr w:type="spellEnd"/>
+          </w:p>
+          <w:p>
+            <w:pPr>
+              <w:rPr>
+                <w:sz w:val="24"/>
+                <w:szCs w:val="24"/>
+              </w:rPr>
+            </w:pPr>
+            <w:proofErr w:type="spellStart"/>
+            <w:r>
+              <w:rPr>
+                <w:rFonts w:ascii="Arial Narrow" w:eastAsia="Arial Narrow" w:hAnsi="Arial Narrow" w:cs="Arial Narrow"/>
+                <w:sz w:val="24"/>
+                <w:szCs w:val="24"/>
+              </w:rPr>
+              <w:t>Tester</w:t>
+            </w:r>
+            <w:proofErr w:type="spellEnd"/>
           </w:p>
         </w:tc>
         <w:tc>
           <w:tcPr>
-            <w:tcW w:w="3947" w:type="dxa"/>
+            <w:tcW w:w="3585" w:type="dxa"/>
           </w:tcPr>
           <w:p>
             <w:pPr>
@@ -658,137 +825,48 @@
                 <w:szCs w:val="24"/>
               </w:rPr>
             </w:pPr>
+            <w:r>
+              <w:rPr>
+                <w:rFonts w:ascii="Arial Narrow" w:eastAsia="Arial Narrow" w:hAnsi="Arial Narrow" w:cs="Arial Narrow"/>
+                <w:sz w:val="24"/>
+                <w:szCs w:val="24"/>
+              </w:rPr>
+              <w:t>Encargado de las tareas de campo, de las instalaciones y del mantenimiento de los sistemas de la empresa.</w:t>
+            </w:r>
           </w:p>
-        </w:tc>
-      </w:tr>
-      <w:tr>
-        <w:trPr>
-          <w:trHeight w:val="90"/>
-        </w:trPr>
-        <w:tc>
-          <w:tcPr>
-            <w:tcW w:w="3195" w:type="dxa"/>
-          </w:tcPr>
           <w:p>
             <w:pPr>
               <w:rPr>
+                <w:rFonts w:ascii="Arial Narrow" w:eastAsia="Arial Narrow" w:hAnsi="Arial Narrow" w:cs="Arial Narrow"/>
                 <w:sz w:val="24"/>
                 <w:szCs w:val="24"/>
               </w:rPr>
             </w:pPr>
+            <w:r>
+              <w:rPr>
+                <w:rFonts w:ascii="Arial Narrow" w:eastAsia="Arial Narrow" w:hAnsi="Arial Narrow" w:cs="Arial Narrow"/>
+                <w:sz w:val="24"/>
+                <w:szCs w:val="24"/>
+              </w:rPr>
+              <w:t>Persona encargada de desarrollar el código.</w:t>
+            </w:r>
           </w:p>
-        </w:tc>
-        <w:tc>
-          <w:tcPr>
-            <w:tcW w:w="1483" w:type="dxa"/>
-          </w:tcPr>
           <w:p>
             <w:pPr>
               <w:rPr>
+                <w:rFonts w:ascii="Arial Narrow" w:eastAsia="Arial Narrow" w:hAnsi="Arial Narrow" w:cs="Arial Narrow"/>
                 <w:sz w:val="24"/>
                 <w:szCs w:val="24"/>
               </w:rPr>
             </w:pPr>
-          </w:p>
-        </w:tc>
-        <w:tc>
-          <w:tcPr>
-            <w:tcW w:w="3947" w:type="dxa"/>
-          </w:tcPr>
-          <w:p>
-            <w:pPr>
+            <w:r>
               <w:rPr>
                 <w:rFonts w:ascii="Arial Narrow" w:eastAsia="Arial Narrow" w:hAnsi="Arial Narrow" w:cs="Arial Narrow"/>
                 <w:sz w:val="24"/>
                 <w:szCs w:val="24"/>
               </w:rPr>
-            </w:pPr>
-          </w:p>
-        </w:tc>
-      </w:tr>
-      <w:tr>
-        <w:tc>
-          <w:tcPr>
-            <w:tcW w:w="3195" w:type="dxa"/>
-          </w:tcPr>
-          <w:p>
-            <w:pPr>
-              <w:rPr>
-                <w:sz w:val="24"/>
-                <w:szCs w:val="24"/>
-              </w:rPr>
-            </w:pPr>
-          </w:p>
-        </w:tc>
-        <w:tc>
-          <w:tcPr>
-            <w:tcW w:w="1483" w:type="dxa"/>
-          </w:tcPr>
-          <w:p>
-            <w:pPr>
-              <w:rPr>
-                <w:sz w:val="24"/>
-                <w:szCs w:val="24"/>
-              </w:rPr>
-            </w:pPr>
-          </w:p>
-        </w:tc>
-        <w:tc>
-          <w:tcPr>
-            <w:tcW w:w="3947" w:type="dxa"/>
-          </w:tcPr>
-          <w:p>
-            <w:pPr>
-              <w:rPr>
-                <w:rFonts w:ascii="Arial Narrow" w:eastAsia="Arial Narrow" w:hAnsi="Arial Narrow" w:cs="Arial Narrow"/>
-                <w:sz w:val="24"/>
-                <w:szCs w:val="24"/>
-              </w:rPr>
-            </w:pPr>
-          </w:p>
-        </w:tc>
-      </w:tr>
-      <w:tr>
-        <w:tc>
-          <w:tcPr>
-            <w:tcW w:w="3195" w:type="dxa"/>
-          </w:tcPr>
-          <w:p>
-            <w:pPr>
-              <w:rPr>
-                <w:rFonts w:ascii="Arial Narrow" w:eastAsia="Arial Narrow" w:hAnsi="Arial Narrow" w:cs="Arial Narrow"/>
-                <w:sz w:val="24"/>
-                <w:szCs w:val="24"/>
-              </w:rPr>
-            </w:pPr>
-          </w:p>
-        </w:tc>
-        <w:tc>
-          <w:tcPr>
-            <w:tcW w:w="1483" w:type="dxa"/>
-          </w:tcPr>
-          <w:p>
-            <w:pPr>
-              <w:rPr>
-                <w:rFonts w:ascii="Arial Narrow" w:eastAsia="Arial Narrow" w:hAnsi="Arial Narrow" w:cs="Arial Narrow"/>
-                <w:sz w:val="24"/>
-                <w:szCs w:val="24"/>
-              </w:rPr>
-            </w:pPr>
-          </w:p>
-        </w:tc>
-        <w:tc>
-          <w:tcPr>
-            <w:tcW w:w="3947" w:type="dxa"/>
-          </w:tcPr>
-          <w:p>
-            <w:pPr>
-              <w:rPr>
-                <w:rFonts w:ascii="Arial Narrow" w:eastAsia="Arial Narrow" w:hAnsi="Arial Narrow" w:cs="Arial Narrow"/>
-                <w:sz w:val="24"/>
-                <w:szCs w:val="24"/>
-              </w:rPr>
-            </w:pPr>
+              <w:t>Persona encargada de realizar pruebas sobre el código.</w:t>
+            </w:r>
           </w:p>
         </w:tc>
       </w:tr>
@@ -1181,21 +1259,25 @@
         <w:t>Repositorio:</w:t>
       </w:r>
       <w:r>
-        <w:rPr>
-          <w:rFonts w:ascii="Roboto" w:eastAsia="Roboto" w:hAnsi="Roboto" w:cs="Roboto"/>
-          <w:color w:val="000000" w:themeColor="text1"/>
-        </w:rPr>
         <w:t xml:space="preserve"> </w:t>
       </w:r>
-      <w:hyperlink r:id="rId10" w:history="1">
+      <w:hyperlink r:id="rId9" w:history="1">
         <w:r>
           <w:rPr>
             <w:rStyle w:val="Hipervnculo"/>
-            <w:rFonts w:eastAsia="Roboto"/>
           </w:rPr>
-          <w:t>https://github.com/Manuelgithuv/Acme-ANS-D04</w:t>
+          <w:t>https://github.com/Manuelgithuv/Acme-ANS-C2</w:t>
         </w:r>
       </w:hyperlink>
+      <w:r>
+        <w:rPr>
+          <w:rFonts w:eastAsia="Roboto"/>
+          <w:color w:val="000000" w:themeColor="text1"/>
+          <w:sz w:val="28"/>
+          <w:szCs w:val="28"/>
+        </w:rPr>
+        <w:t xml:space="preserve"> </w:t>
+      </w:r>
     </w:p>
     <w:p>
       <w:pPr>
@@ -1231,8 +1313,8 @@
           <w:rFonts w:ascii="Arial Narrow" w:eastAsia="Arial Narrow" w:hAnsi="Arial Narrow" w:cs="Arial Narrow"/>
         </w:rPr>
         <w:sectPr>
-          <w:headerReference w:type="default" r:id="rId11"/>
-          <w:footerReference w:type="default" r:id="rId12"/>
+          <w:headerReference w:type="default" r:id="rId10"/>
+          <w:footerReference w:type="default" r:id="rId11"/>
           <w:pgSz w:w="11906" w:h="16838"/>
           <w:pgMar w:top="1417" w:right="1701" w:bottom="1417" w:left="1701" w:header="708" w:footer="708" w:gutter="0"/>
           <w:pgNumType w:start="1"/>
@@ -1516,7 +1598,23 @@
           <w:sz w:val="24"/>
           <w:szCs w:val="24"/>
         </w:rPr>
-        <w:t xml:space="preserve">2024/2025 de la asignatura diseño y pruebas 2. </w:t>
+        <w:t>2024/2025 de la asignatura diseño y pruebas 2</w:t>
+      </w:r>
+      <w:r>
+        <w:rPr>
+          <w:rFonts w:ascii="Arial Narrow" w:hAnsi="Arial Narrow"/>
+          <w:sz w:val="24"/>
+          <w:szCs w:val="24"/>
+        </w:rPr>
+        <w:t xml:space="preserve"> con el fin de poder cumplimentar todos los requisitos ya cumplimentados en la anterior entrega</w:t>
+      </w:r>
+      <w:r>
+        <w:rPr>
+          <w:rFonts w:ascii="Arial Narrow" w:hAnsi="Arial Narrow"/>
+          <w:sz w:val="24"/>
+          <w:szCs w:val="24"/>
+        </w:rPr>
+        <w:t xml:space="preserve">. </w:t>
       </w:r>
     </w:p>
     <w:p>
@@ -1557,7 +1655,25 @@
           <w:sz w:val="24"/>
           <w:szCs w:val="24"/>
         </w:rPr>
-        <w:t>Intencionalmente en blanco.</w:t>
+        <w:t xml:space="preserve">En este documento encontraremos una lista de firmas, con un párrafo que cada antiguo integrante deberá cumplimentar con su nombre, DNI, </w:t>
+      </w:r>
+      <w:proofErr w:type="spellStart"/>
+      <w:r>
+        <w:rPr>
+          <w:rFonts w:ascii="Arial Narrow" w:hAnsi="Arial Narrow"/>
+          <w:sz w:val="24"/>
+          <w:szCs w:val="24"/>
+        </w:rPr>
+        <w:t>uvus</w:t>
+      </w:r>
+      <w:proofErr w:type="spellEnd"/>
+      <w:r>
+        <w:rPr>
+          <w:rFonts w:ascii="Arial Narrow" w:hAnsi="Arial Narrow"/>
+          <w:sz w:val="24"/>
+          <w:szCs w:val="24"/>
+        </w:rPr>
+        <w:t xml:space="preserve"> fecha de firma y firma. Así mismo, antes de rellenar este párrafo deberán leerlo y entenderlo. Con esto, se espera expresar que estos integrantes del antiguo grupo C1.005 dan su consentimiento sobre el material desarrollado por ellos para ser usado por los integrantes del grupo C2.005. Finalmente, después de la lista de firmas podremos encontrar una conclusión y una bibliografía.</w:t>
       </w:r>
     </w:p>
     <w:p>
@@ -1598,8 +1714,42 @@
           <w:sz w:val="24"/>
           <w:szCs w:val="24"/>
         </w:rPr>
-        <w:t>José Manuel</w:t>
-      </w:r>
+        <w:t>José Manuel Márquez Gutiérrez,</w:t>
+      </w:r>
+      <w:r>
+        <w:rPr>
+          <w:rFonts w:ascii="Arial Narrow" w:hAnsi="Arial Narrow"/>
+          <w:sz w:val="24"/>
+          <w:szCs w:val="24"/>
+        </w:rPr>
+        <w:t xml:space="preserve"> con DNI </w:t>
+      </w:r>
+      <w:r>
+        <w:rPr>
+          <w:rFonts w:ascii="Arial Narrow" w:hAnsi="Arial Narrow"/>
+          <w:sz w:val="24"/>
+          <w:szCs w:val="24"/>
+        </w:rPr>
+        <w:t>29653719A</w:t>
+      </w:r>
+      <w:r>
+        <w:rPr>
+          <w:rFonts w:ascii="Arial Narrow" w:hAnsi="Arial Narrow"/>
+          <w:sz w:val="24"/>
+          <w:szCs w:val="24"/>
+        </w:rPr>
+        <w:t xml:space="preserve"> y </w:t>
+      </w:r>
+      <w:proofErr w:type="spellStart"/>
+      <w:r>
+        <w:rPr>
+          <w:rFonts w:ascii="Arial Narrow" w:hAnsi="Arial Narrow"/>
+          <w:sz w:val="24"/>
+          <w:szCs w:val="24"/>
+        </w:rPr>
+        <w:t>uvus</w:t>
+      </w:r>
+      <w:proofErr w:type="spellEnd"/>
       <w:r>
         <w:rPr>
           <w:rFonts w:ascii="Arial Narrow" w:hAnsi="Arial Narrow"/>
@@ -1614,38 +1764,6 @@
           <w:sz w:val="24"/>
           <w:szCs w:val="24"/>
         </w:rPr>
-        <w:t>Márquez Gutiérrez,</w:t>
-      </w:r>
-      <w:r>
-        <w:rPr>
-          <w:rFonts w:ascii="Arial Narrow" w:hAnsi="Arial Narrow"/>
-          <w:sz w:val="24"/>
-          <w:szCs w:val="24"/>
-        </w:rPr>
-        <w:t xml:space="preserve"> con DNI </w:t>
-      </w:r>
-      <w:r>
-        <w:rPr>
-          <w:rFonts w:ascii="Arial Narrow" w:hAnsi="Arial Narrow"/>
-          <w:sz w:val="24"/>
-          <w:szCs w:val="24"/>
-        </w:rPr>
-        <w:t>29653719A</w:t>
-      </w:r>
-      <w:r>
-        <w:rPr>
-          <w:rFonts w:ascii="Arial Narrow" w:hAnsi="Arial Narrow"/>
-          <w:sz w:val="24"/>
-          <w:szCs w:val="24"/>
-        </w:rPr>
-        <w:t xml:space="preserve"> y uvus </w:t>
-      </w:r>
-      <w:r>
-        <w:rPr>
-          <w:rFonts w:ascii="Arial Narrow" w:hAnsi="Arial Narrow"/>
-          <w:sz w:val="24"/>
-          <w:szCs w:val="24"/>
-        </w:rPr>
         <w:t>VNK5300</w:t>
       </w:r>
       <w:r>
@@ -1678,7 +1796,7 @@
           <w:noProof/>
         </w:rPr>
         <w:drawing>
-          <wp:inline distT="0" distB="0" distL="0" distR="0" wp14:anchorId="11CD8ED0" wp14:editId="0D06B5D1">
+          <wp:inline distT="0" distB="0" distL="0" distR="0" wp14:anchorId="11CD8ED0" wp14:editId="32D85B3F">
             <wp:extent cx="1440180" cy="1440180"/>
             <wp:effectExtent l="0" t="0" r="7620" b="7620"/>
             <wp:docPr id="1530461511" name="Imagen 2" descr="Imagen que contiene pájaro, alambre, encaramado, dibujo&#10;&#10;El contenido generado por IA puede ser incorrecto."/>
@@ -1695,7 +1813,7 @@
                     </pic:cNvPicPr>
                   </pic:nvPicPr>
                   <pic:blipFill>
-                    <a:blip r:embed="rId13" cstate="print">
+                    <a:blip r:embed="rId12" cstate="print">
                       <a:extLst>
                         <a:ext uri="{28A0092B-C50C-407E-A947-70E740481C1C}">
                           <a14:useLocalDpi xmlns:a14="http://schemas.microsoft.com/office/drawing/2010/main" val="0"/>
@@ -1741,15 +1859,7 @@
           <w:sz w:val="24"/>
           <w:szCs w:val="24"/>
         </w:rPr>
-        <w:t xml:space="preserve">Fecha de firma: </w:t>
-      </w:r>
-      <w:r>
-        <w:rPr>
-          <w:rFonts w:ascii="Arial Narrow" w:hAnsi="Arial Narrow"/>
-          <w:sz w:val="24"/>
-          <w:szCs w:val="24"/>
-        </w:rPr>
-        <w:t>22/6/2025</w:t>
+        <w:t>Fecha de firma: 22/6/2025</w:t>
       </w:r>
     </w:p>
     <w:p>
@@ -1783,8 +1893,18 @@
           <w:sz w:val="24"/>
           <w:szCs w:val="24"/>
         </w:rPr>
-        <w:t xml:space="preserve"> Manuel Maria</w:t>
-      </w:r>
+        <w:t xml:space="preserve"> Manuel </w:t>
+      </w:r>
+      <w:proofErr w:type="spellStart"/>
+      <w:r>
+        <w:rPr>
+          <w:rFonts w:ascii="Arial Narrow" w:hAnsi="Arial Narrow"/>
+          <w:sz w:val="24"/>
+          <w:szCs w:val="24"/>
+        </w:rPr>
+        <w:t>Maria</w:t>
+      </w:r>
+      <w:proofErr w:type="spellEnd"/>
       <w:r>
         <w:rPr>
           <w:rFonts w:ascii="Arial Narrow" w:hAnsi="Arial Narrow"/>
@@ -1823,7 +1943,25 @@
           <w:sz w:val="24"/>
           <w:szCs w:val="24"/>
         </w:rPr>
-        <w:t xml:space="preserve"> y uvus </w:t>
+        <w:t xml:space="preserve"> y </w:t>
+      </w:r>
+      <w:proofErr w:type="spellStart"/>
+      <w:r>
+        <w:rPr>
+          <w:rFonts w:ascii="Arial Narrow" w:hAnsi="Arial Narrow"/>
+          <w:sz w:val="24"/>
+          <w:szCs w:val="24"/>
+        </w:rPr>
+        <w:t>uvus</w:t>
+      </w:r>
+      <w:proofErr w:type="spellEnd"/>
+      <w:r>
+        <w:rPr>
+          <w:rFonts w:ascii="Arial Narrow" w:hAnsi="Arial Narrow"/>
+          <w:sz w:val="24"/>
+          <w:szCs w:val="24"/>
+        </w:rPr>
+        <w:t xml:space="preserve"> </w:t>
       </w:r>
       <w:r>
         <w:rPr>
@@ -1881,7 +2019,7 @@
                     </pic:cNvPicPr>
                   </pic:nvPicPr>
                   <pic:blipFill>
-                    <a:blip r:embed="rId14">
+                    <a:blip r:embed="rId13">
                       <a:extLst>
                         <a:ext uri="{28A0092B-C50C-407E-A947-70E740481C1C}">
                           <a14:useLocalDpi xmlns:a14="http://schemas.microsoft.com/office/drawing/2010/main" val="0"/>
@@ -1928,15 +2066,7 @@
           <w:sz w:val="24"/>
           <w:szCs w:val="24"/>
         </w:rPr>
-        <w:t xml:space="preserve">Fecha de firma: </w:t>
-      </w:r>
-      <w:r>
-        <w:rPr>
-          <w:rFonts w:ascii="Arial Narrow" w:hAnsi="Arial Narrow"/>
-          <w:sz w:val="24"/>
-          <w:szCs w:val="24"/>
-        </w:rPr>
-        <w:t>23/6/2025</w:t>
+        <w:t>Fecha de firma: 23/6/2025</w:t>
       </w:r>
     </w:p>
     <w:p>
@@ -1970,8 +2100,42 @@
           <w:sz w:val="24"/>
           <w:szCs w:val="24"/>
         </w:rPr>
-        <w:t>Manuel</w:t>
-      </w:r>
+        <w:t>Manuel Artero Bellido</w:t>
+      </w:r>
+      <w:r>
+        <w:rPr>
+          <w:rFonts w:ascii="Arial Narrow" w:hAnsi="Arial Narrow"/>
+          <w:sz w:val="24"/>
+          <w:szCs w:val="24"/>
+        </w:rPr>
+        <w:t xml:space="preserve">, con DNI </w:t>
+      </w:r>
+      <w:r>
+        <w:rPr>
+          <w:rFonts w:ascii="Arial Narrow" w:hAnsi="Arial Narrow"/>
+          <w:sz w:val="24"/>
+          <w:szCs w:val="24"/>
+        </w:rPr>
+        <w:t xml:space="preserve">29532394A </w:t>
+      </w:r>
+      <w:r>
+        <w:rPr>
+          <w:rFonts w:ascii="Arial Narrow" w:hAnsi="Arial Narrow"/>
+          <w:sz w:val="24"/>
+          <w:szCs w:val="24"/>
+        </w:rPr>
+        <w:t xml:space="preserve">y </w:t>
+      </w:r>
+      <w:proofErr w:type="spellStart"/>
+      <w:r>
+        <w:rPr>
+          <w:rFonts w:ascii="Arial Narrow" w:hAnsi="Arial Narrow"/>
+          <w:sz w:val="24"/>
+          <w:szCs w:val="24"/>
+        </w:rPr>
+        <w:t>uvus</w:t>
+      </w:r>
+      <w:proofErr w:type="spellEnd"/>
       <w:r>
         <w:rPr>
           <w:rFonts w:ascii="Arial Narrow" w:hAnsi="Arial Narrow"/>
@@ -1979,46 +2143,6 @@
           <w:szCs w:val="24"/>
         </w:rPr>
         <w:t xml:space="preserve"> </w:t>
-      </w:r>
-      <w:r>
-        <w:rPr>
-          <w:rFonts w:ascii="Arial Narrow" w:hAnsi="Arial Narrow"/>
-          <w:sz w:val="24"/>
-          <w:szCs w:val="24"/>
-        </w:rPr>
-        <w:t>Artero Bellido</w:t>
-      </w:r>
-      <w:r>
-        <w:rPr>
-          <w:rFonts w:ascii="Arial Narrow" w:hAnsi="Arial Narrow"/>
-          <w:sz w:val="24"/>
-          <w:szCs w:val="24"/>
-        </w:rPr>
-        <w:t xml:space="preserve">, con DNI </w:t>
-      </w:r>
-      <w:r>
-        <w:rPr>
-          <w:rFonts w:ascii="Arial Narrow" w:hAnsi="Arial Narrow"/>
-          <w:sz w:val="24"/>
-          <w:szCs w:val="24"/>
-        </w:rPr>
-        <w:t>29532394A</w:t>
-      </w:r>
-      <w:r>
-        <w:rPr>
-          <w:rFonts w:ascii="Arial Narrow" w:hAnsi="Arial Narrow"/>
-          <w:sz w:val="24"/>
-          <w:szCs w:val="24"/>
-        </w:rPr>
-        <w:t xml:space="preserve"> </w:t>
-      </w:r>
-      <w:r>
-        <w:rPr>
-          <w:rFonts w:ascii="Arial Narrow" w:hAnsi="Arial Narrow"/>
-          <w:sz w:val="24"/>
-          <w:szCs w:val="24"/>
-        </w:rPr>
-        <w:t xml:space="preserve">y uvus </w:t>
       </w:r>
       <w:r>
         <w:rPr>
@@ -2075,7 +2199,7 @@
                     </pic:cNvPicPr>
                   </pic:nvPicPr>
                   <pic:blipFill>
-                    <a:blip r:embed="rId15" cstate="print">
+                    <a:blip r:embed="rId14" cstate="print">
                       <a:extLst>
                         <a:ext uri="{28A0092B-C50C-407E-A947-70E740481C1C}">
                           <a14:useLocalDpi xmlns:a14="http://schemas.microsoft.com/office/drawing/2010/main" val="0"/>
@@ -2192,7 +2316,15 @@
           <w:sz w:val="24"/>
           <w:szCs w:val="24"/>
         </w:rPr>
-        <w:t>Intencionalmente en blanco.</w:t>
+        <w:t>Con este documento se espera poder satisfacer el requisito obligatorio de mostrar el consentimiento de los compañeros para poder presentarnos a la segunda convocatoria usando el material que ellos ya desarrollaron</w:t>
+      </w:r>
+      <w:r>
+        <w:rPr>
+          <w:rFonts w:ascii="Arial Narrow" w:hAnsi="Arial Narrow"/>
+          <w:sz w:val="24"/>
+          <w:szCs w:val="24"/>
+        </w:rPr>
+        <w:t>.</w:t>
       </w:r>
     </w:p>
     <w:p>
@@ -2538,9 +2670,19 @@
             </w:tabs>
             <w:jc w:val="center"/>
           </w:pPr>
+          <w:proofErr w:type="spellStart"/>
           <w:r>
-            <w:t>Analysis Report</w:t>
+            <w:t>Analysis</w:t>
           </w:r>
+          <w:proofErr w:type="spellEnd"/>
+          <w:r>
+            <w:t xml:space="preserve"> </w:t>
+          </w:r>
+          <w:proofErr w:type="spellStart"/>
+          <w:r>
+            <w:t>Report</w:t>
+          </w:r>
+          <w:proofErr w:type="spellEnd"/>
         </w:p>
         <w:p>
           <w:pPr>
@@ -4569,6 +4711,18 @@
       <w:u w:val="single"/>
     </w:rPr>
   </w:style>
+  <w:style w:type="character" w:styleId="Mencinsinresolver">
+    <w:name w:val="Unresolved Mention"/>
+    <w:basedOn w:val="Fuentedeprrafopredeter"/>
+    <w:uiPriority w:val="99"/>
+    <w:semiHidden/>
+    <w:unhideWhenUsed/>
+    <w:rsid w:val="007E4303"/>
+    <w:rPr>
+      <w:color w:val="605E5C"/>
+      <w:shd w:val="clear" w:color="auto" w:fill="E1DFDD"/>
+    </w:rPr>
+  </w:style>
 </w:styles>
 </file>
 

</xml_diff>